<commit_message>
Algorithm to uppercase and lowercase
</commit_message>
<xml_diff>
--- a/Resorces_Readme/Topics learned.docx
+++ b/Resorces_Readme/Topics learned.docx
@@ -12,6 +12,133 @@
         <w:t>2.Big-O notations allows us to compare algorithms independently of input size.</w:t>
       </w:r>
     </w:p>
+    <w:p>
+      <w:r>
+        <w:drawing>
+          <wp:inline distT="0" distB="0" distL="0" distR="0" wp14:anchorId="2CFE295E" wp14:editId="74B930FB">
+            <wp:extent cx="5943600" cy="2954020"/>
+            <wp:effectExtent l="0" t="0" r="0" b="0"/>
+            <wp:docPr id="1" name="Picture 1" descr="Graphical user interface, application, email&#10;&#10;Description automatically generated"/>
+            <wp:cNvGraphicFramePr>
+              <a:graphicFrameLocks xmlns:a="http://schemas.openxmlformats.org/drawingml/2006/main" noChangeAspect="1"/>
+            </wp:cNvGraphicFramePr>
+            <a:graphic xmlns:a="http://schemas.openxmlformats.org/drawingml/2006/main">
+              <a:graphicData uri="http://schemas.openxmlformats.org/drawingml/2006/picture">
+                <pic:pic xmlns:pic="http://schemas.openxmlformats.org/drawingml/2006/picture">
+                  <pic:nvPicPr>
+                    <pic:cNvPr id="1" name="Picture 1" descr="Graphical user interface, application, email&#10;&#10;Description automatically generated"/>
+                    <pic:cNvPicPr/>
+                  </pic:nvPicPr>
+                  <pic:blipFill>
+                    <a:blip r:embed="rId4"/>
+                    <a:stretch>
+                      <a:fillRect/>
+                    </a:stretch>
+                  </pic:blipFill>
+                  <pic:spPr>
+                    <a:xfrm>
+                      <a:off x="0" y="0"/>
+                      <a:ext cx="5943600" cy="2954020"/>
+                    </a:xfrm>
+                    <a:prstGeom prst="rect">
+                      <a:avLst/>
+                    </a:prstGeom>
+                  </pic:spPr>
+                </pic:pic>
+              </a:graphicData>
+            </a:graphic>
+          </wp:inline>
+        </w:drawing>
+      </w:r>
+    </w:p>
+    <w:p>
+      <w:r>
+        <w:lastRenderedPageBreak/>
+        <w:drawing>
+          <wp:inline distT="0" distB="0" distL="0" distR="0" wp14:anchorId="5A525B6B" wp14:editId="2489F4B6">
+            <wp:extent cx="5517205" cy="5116993"/>
+            <wp:effectExtent l="0" t="0" r="7620" b="7620"/>
+            <wp:docPr id="2" name="Picture 2" descr="Graphical user interface, text, application, chat or text message&#10;&#10;Description automatically generated"/>
+            <wp:cNvGraphicFramePr>
+              <a:graphicFrameLocks xmlns:a="http://schemas.openxmlformats.org/drawingml/2006/main" noChangeAspect="1"/>
+            </wp:cNvGraphicFramePr>
+            <a:graphic xmlns:a="http://schemas.openxmlformats.org/drawingml/2006/main">
+              <a:graphicData uri="http://schemas.openxmlformats.org/drawingml/2006/picture">
+                <pic:pic xmlns:pic="http://schemas.openxmlformats.org/drawingml/2006/picture">
+                  <pic:nvPicPr>
+                    <pic:cNvPr id="2" name="Picture 2" descr="Graphical user interface, text, application, chat or text message&#10;&#10;Description automatically generated"/>
+                    <pic:cNvPicPr/>
+                  </pic:nvPicPr>
+                  <pic:blipFill>
+                    <a:blip r:embed="rId5"/>
+                    <a:stretch>
+                      <a:fillRect/>
+                    </a:stretch>
+                  </pic:blipFill>
+                  <pic:spPr>
+                    <a:xfrm>
+                      <a:off x="0" y="0"/>
+                      <a:ext cx="5517205" cy="5116993"/>
+                    </a:xfrm>
+                    <a:prstGeom prst="rect">
+                      <a:avLst/>
+                    </a:prstGeom>
+                  </pic:spPr>
+                </pic:pic>
+              </a:graphicData>
+            </a:graphic>
+          </wp:inline>
+        </w:drawing>
+      </w:r>
+    </w:p>
+    <w:p>
+      <w:r>
+        <w:drawing>
+          <wp:inline distT="0" distB="0" distL="0" distR="0" wp14:anchorId="35C3AC8C" wp14:editId="64617356">
+            <wp:extent cx="5943600" cy="2715895"/>
+            <wp:effectExtent l="0" t="0" r="0" b="8255"/>
+            <wp:docPr id="3" name="Picture 3" descr="Graphical user interface, text, application, email&#10;&#10;Description automatically generated"/>
+            <wp:cNvGraphicFramePr>
+              <a:graphicFrameLocks xmlns:a="http://schemas.openxmlformats.org/drawingml/2006/main" noChangeAspect="1"/>
+            </wp:cNvGraphicFramePr>
+            <a:graphic xmlns:a="http://schemas.openxmlformats.org/drawingml/2006/main">
+              <a:graphicData uri="http://schemas.openxmlformats.org/drawingml/2006/picture">
+                <pic:pic xmlns:pic="http://schemas.openxmlformats.org/drawingml/2006/picture">
+                  <pic:nvPicPr>
+                    <pic:cNvPr id="3" name="Picture 3" descr="Graphical user interface, text, application, email&#10;&#10;Description automatically generated"/>
+                    <pic:cNvPicPr/>
+                  </pic:nvPicPr>
+                  <pic:blipFill>
+                    <a:blip r:embed="rId6"/>
+                    <a:stretch>
+                      <a:fillRect/>
+                    </a:stretch>
+                  </pic:blipFill>
+                  <pic:spPr>
+                    <a:xfrm>
+                      <a:off x="0" y="0"/>
+                      <a:ext cx="5943600" cy="2715895"/>
+                    </a:xfrm>
+                    <a:prstGeom prst="rect">
+                      <a:avLst/>
+                    </a:prstGeom>
+                  </pic:spPr>
+                </pic:pic>
+              </a:graphicData>
+            </a:graphic>
+          </wp:inline>
+        </w:drawing>
+      </w:r>
+    </w:p>
+    <w:p/>
+    <w:p>
+      <w:r>
+        <w:t>Type of Algorithm: Validations algorithm</w:t>
+      </w:r>
+    </w:p>
+    <w:p/>
+    <w:p/>
+    <w:p/>
     <w:sectPr>
       <w:pgSz w:w="12240" w:h="15840"/>
       <w:pgMar w:top="1440" w:right="1440" w:bottom="1440" w:left="1440" w:header="720" w:footer="720" w:gutter="0"/>
@@ -145,6 +272,7 @@
     <w:lsdException w:name="HTML Sample" w:semiHidden="1" w:unhideWhenUsed="1"/>
     <w:lsdException w:name="HTML Typewriter" w:semiHidden="1" w:unhideWhenUsed="1"/>
     <w:lsdException w:name="HTML Variable" w:semiHidden="1" w:unhideWhenUsed="1"/>
+    <w:lsdException w:name="Normal Table" w:semiHidden="1" w:unhideWhenUsed="1"/>
     <w:lsdException w:name="annotation subject" w:semiHidden="1" w:unhideWhenUsed="1"/>
     <w:lsdException w:name="No List" w:semiHidden="1" w:unhideWhenUsed="1"/>
     <w:lsdException w:name="Outline List 1" w:semiHidden="1" w:unhideWhenUsed="1"/>
@@ -191,8 +319,10 @@
     <w:lsdException w:name="Table Subtle 2" w:semiHidden="1" w:unhideWhenUsed="1"/>
     <w:lsdException w:name="Table Web 1" w:semiHidden="1" w:unhideWhenUsed="1"/>
     <w:lsdException w:name="Table Web 2" w:semiHidden="1" w:unhideWhenUsed="1"/>
+    <w:lsdException w:name="Table Web 3" w:semiHidden="1" w:unhideWhenUsed="1"/>
     <w:lsdException w:name="Balloon Text" w:semiHidden="1" w:unhideWhenUsed="1"/>
     <w:lsdException w:name="Table Grid" w:uiPriority="39"/>
+    <w:lsdException w:name="Table Theme" w:semiHidden="1" w:unhideWhenUsed="1"/>
     <w:lsdException w:name="Placeholder Text" w:semiHidden="1"/>
     <w:lsdException w:name="No Spacing" w:uiPriority="1" w:qFormat="1"/>
     <w:lsdException w:name="Light Shading" w:uiPriority="60"/>

</xml_diff>